<commit_message>
Start tsunami temperature rise calculation, correct nuclear concentrations in main report
</commit_message>
<xml_diff>
--- a/biological defence/дз Голов (Автосохраненный).docx
+++ b/biological defence/дз Голов (Автосохраненный).docx
@@ -2606,23 +2606,13 @@
                   </m:ctrlPr>
                 </m:sSupPr>
                 <m:e>
-                  <w:proofErr w:type="gramStart"/>
                   <m:r>
                     <w:rPr>
                       <w:rFonts w:ascii="Cambria Math" w:hAnsi="Cambria Math" w:cs="Times New Roman"/>
                       <w:szCs w:val="28"/>
                       <w:lang w:val="en-US"/>
                     </w:rPr>
-                    <m:t>г</m:t>
-                  </m:r>
-                  <w:proofErr w:type="gramEnd"/>
-                  <m:r>
-                    <w:rPr>
-                      <w:rFonts w:ascii="Cambria Math" w:hAnsi="Cambria Math" w:cs="Times New Roman"/>
-                      <w:szCs w:val="28"/>
-                      <w:lang w:val="en-US"/>
-                    </w:rPr>
-                    <m:t>/см</m:t>
+                    <m:t>г/см</m:t>
                   </m:r>
                 </m:e>
                 <m:sup>
@@ -5158,7 +5148,18 @@
                     <w:color w:val="000000"/>
                     <w:szCs w:val="28"/>
                   </w:rPr>
-                  <m:t>2,79</m:t>
+                  <m:t>2,</m:t>
+                </m:r>
+                <m:r>
+                  <m:rPr>
+                    <m:sty m:val="p"/>
+                  </m:rPr>
+                  <w:rPr>
+                    <w:rFonts w:ascii="Cambria Math" w:hAnsi="Cambria Math" w:cs="Times New Roman"/>
+                    <w:color w:val="000000"/>
+                    <w:szCs w:val="28"/>
+                  </w:rPr>
+                  <m:t>11</m:t>
                 </m:r>
                 <m:r>
                   <w:rPr>
@@ -5224,7 +5225,15 @@
                     <w:color w:val="000000"/>
                     <w:szCs w:val="28"/>
                   </w:rPr>
-                  <m:t>236</m:t>
+                  <m:t>2</m:t>
+                </m:r>
+                <m:r>
+                  <w:rPr>
+                    <w:rFonts w:ascii="Cambria Math" w:hAnsi="Cambria Math" w:cs="Times New Roman"/>
+                    <w:color w:val="000000"/>
+                    <w:szCs w:val="28"/>
+                  </w:rPr>
+                  <m:t>66</m:t>
                 </m:r>
               </m:oMath>
             </m:oMathPara>
@@ -5268,7 +5277,16 @@
                 <w:color w:val="000000"/>
                 <w:szCs w:val="28"/>
               </w:rPr>
-              <w:t>89</w:t>
+              <w:t>8</w:t>
+            </w:r>
+            <w:r>
+              <w:rPr>
+                <w:rFonts w:cs="Times New Roman"/>
+                <w:color w:val="000000"/>
+                <w:szCs w:val="28"/>
+                <w:lang w:val="en-US"/>
+              </w:rPr>
+              <w:t>6</w:t>
             </w:r>
           </w:p>
         </w:tc>
@@ -5310,7 +5328,7 @@
                 <w:color w:val="000000"/>
                 <w:szCs w:val="28"/>
               </w:rPr>
-              <w:t>66</w:t>
+              <w:t>56</w:t>
             </w:r>
           </w:p>
         </w:tc>
@@ -5326,42 +5344,32 @@
                 <w:rFonts w:cs="Times New Roman"/>
                 <w:color w:val="000000"/>
                 <w:szCs w:val="28"/>
+              </w:rPr>
+            </w:pPr>
+            <w:r>
+              <w:rPr>
+                <w:rFonts w:cs="Times New Roman"/>
+                <w:color w:val="000000"/>
+                <w:szCs w:val="28"/>
+              </w:rPr>
+              <w:t>1</w:t>
+            </w:r>
+            <w:r>
+              <w:rPr>
+                <w:rFonts w:cs="Times New Roman"/>
+                <w:color w:val="000000"/>
+                <w:szCs w:val="28"/>
                 <w:lang w:val="en-US"/>
               </w:rPr>
-            </w:pPr>
+              <w:t>,</w:t>
+            </w:r>
             <w:r>
               <w:rPr>
                 <w:rFonts w:cs="Times New Roman"/>
                 <w:color w:val="000000"/>
                 <w:szCs w:val="28"/>
               </w:rPr>
-              <w:t>1</w:t>
-            </w:r>
-            <w:r>
-              <w:rPr>
-                <w:rFonts w:cs="Times New Roman"/>
-                <w:color w:val="000000"/>
-                <w:szCs w:val="28"/>
-                <w:lang w:val="en-US"/>
-              </w:rPr>
-              <w:t>,</w:t>
-            </w:r>
-            <w:r>
-              <w:rPr>
-                <w:rFonts w:cs="Times New Roman"/>
-                <w:color w:val="000000"/>
-                <w:szCs w:val="28"/>
-              </w:rPr>
-              <w:t>9</w:t>
-            </w:r>
-            <w:r>
-              <w:rPr>
-                <w:rFonts w:cs="Times New Roman"/>
-                <w:color w:val="000000"/>
-                <w:szCs w:val="28"/>
-                <w:lang w:val="en-US"/>
-              </w:rPr>
-              <w:t>1</w:t>
+              <w:t>62</w:t>
             </w:r>
           </w:p>
         </w:tc>
@@ -5445,7 +5453,23 @@
                     <w:color w:val="000000"/>
                     <w:szCs w:val="28"/>
                   </w:rPr>
-                  <m:t>1,47</m:t>
+                  <m:t>6</m:t>
+                </m:r>
+                <m:r>
+                  <w:rPr>
+                    <w:rFonts w:ascii="Cambria Math" w:hAnsi="Cambria Math" w:cs="Times New Roman"/>
+                    <w:color w:val="000000"/>
+                    <w:szCs w:val="28"/>
+                  </w:rPr>
+                  <m:t>,</m:t>
+                </m:r>
+                <m:r>
+                  <w:rPr>
+                    <w:rFonts w:ascii="Cambria Math" w:hAnsi="Cambria Math" w:cs="Times New Roman"/>
+                    <w:color w:val="000000"/>
+                    <w:szCs w:val="28"/>
+                  </w:rPr>
+                  <m:t>82</m:t>
                 </m:r>
                 <m:r>
                   <w:rPr>
@@ -5479,7 +5503,14 @@
                         <w:rFonts w:ascii="Cambria Math" w:hAnsi="Cambria Math" w:cs="Times New Roman"/>
                         <w:szCs w:val="28"/>
                       </w:rPr>
-                      <m:t>-3</m:t>
+                      <m:t>-</m:t>
+                    </m:r>
+                    <m:r>
+                      <w:rPr>
+                        <w:rFonts w:ascii="Cambria Math" w:hAnsi="Cambria Math" w:cs="Times New Roman"/>
+                        <w:szCs w:val="28"/>
+                      </w:rPr>
+                      <m:t>4</m:t>
                     </m:r>
                   </m:sup>
                 </m:sSup>
@@ -5500,7 +5531,6 @@
                 <w:i/>
                 <w:color w:val="000000"/>
                 <w:szCs w:val="28"/>
-                <w:lang w:val="en-US"/>
               </w:rPr>
             </w:pPr>
             <m:oMathPara>
@@ -5512,7 +5542,16 @@
                     <w:szCs w:val="28"/>
                     <w:lang w:val="en-US"/>
                   </w:rPr>
-                  <m:t>212</m:t>
+                  <m:t>2</m:t>
+                </m:r>
+                <m:r>
+                  <w:rPr>
+                    <w:rFonts w:ascii="Cambria Math" w:hAnsi="Cambria Math" w:cs="Times New Roman"/>
+                    <w:color w:val="000000"/>
+                    <w:szCs w:val="28"/>
+                    <w:lang w:val="en-US"/>
+                  </w:rPr>
+                  <m:t>38</m:t>
                 </m:r>
               </m:oMath>
             </m:oMathPara>
@@ -5598,7 +5637,7 @@
                 <w:color w:val="000000"/>
                 <w:szCs w:val="28"/>
               </w:rPr>
-              <w:t>31</w:t>
+              <w:t>16</w:t>
             </w:r>
           </w:p>
         </w:tc>
@@ -5640,7 +5679,7 @@
                 <w:color w:val="000000"/>
                 <w:szCs w:val="28"/>
               </w:rPr>
-              <w:t>93</w:t>
+              <w:t>49</w:t>
             </w:r>
           </w:p>
         </w:tc>
@@ -5745,7 +5784,14 @@
               <w:rFonts w:ascii="Cambria Math" w:hAnsi="Cambria Math" w:cs="Times New Roman"/>
               <w:szCs w:val="28"/>
             </w:rPr>
-            <m:t>=2,92</m:t>
+            <m:t>=2,</m:t>
+          </m:r>
+          <m:r>
+            <w:rPr>
+              <w:rFonts w:ascii="Cambria Math" w:hAnsi="Cambria Math" w:cs="Times New Roman"/>
+              <w:szCs w:val="28"/>
+            </w:rPr>
+            <m:t>89</m:t>
           </m:r>
         </m:oMath>
       </m:oMathPara>
@@ -5849,7 +5895,14 @@
               <w:rFonts w:ascii="Cambria Math" w:hAnsi="Cambria Math" w:cs="Times New Roman"/>
               <w:szCs w:val="28"/>
             </w:rPr>
-            <m:t>=1,21∙</m:t>
+            <m:t>=1,20</m:t>
+          </m:r>
+          <m:r>
+            <w:rPr>
+              <w:rFonts w:ascii="Cambria Math" w:hAnsi="Cambria Math" w:cs="Times New Roman"/>
+              <w:szCs w:val="28"/>
+            </w:rPr>
+            <m:t>∙</m:t>
           </m:r>
           <m:sSup>
             <m:sSupPr>
@@ -7230,7 +7283,21 @@
               <w:rFonts w:ascii="Cambria Math" w:hAnsi="Cambria Math" w:cs="Times New Roman"/>
               <w:szCs w:val="28"/>
             </w:rPr>
-            <m:t>D=0,38 см</m:t>
+            <m:t>D</m:t>
+          </m:r>
+          <m:r>
+            <w:rPr>
+              <w:rFonts w:ascii="Cambria Math" w:hAnsi="Cambria Math" w:cs="Times New Roman"/>
+              <w:szCs w:val="28"/>
+            </w:rPr>
+            <m:t>=0,4</m:t>
+          </m:r>
+          <m:r>
+            <w:rPr>
+              <w:rFonts w:ascii="Cambria Math" w:hAnsi="Cambria Math" w:cs="Times New Roman"/>
+              <w:szCs w:val="28"/>
+            </w:rPr>
+            <m:t xml:space="preserve"> см</m:t>
           </m:r>
         </m:oMath>
       </m:oMathPara>
@@ -7288,7 +7355,14 @@
               <w:rFonts w:ascii="Cambria Math" w:hAnsi="Cambria Math" w:cs="Times New Roman"/>
               <w:szCs w:val="28"/>
             </w:rPr>
-            <m:t>=1,46∙</m:t>
+            <m:t>=2,27</m:t>
+          </m:r>
+          <m:r>
+            <w:rPr>
+              <w:rFonts w:ascii="Cambria Math" w:hAnsi="Cambria Math" w:cs="Times New Roman"/>
+              <w:szCs w:val="28"/>
+            </w:rPr>
+            <m:t>∙</m:t>
           </m:r>
           <m:sSup>
             <m:sSupPr>
@@ -7459,7 +7533,15 @@
               <w:szCs w:val="28"/>
               <w:lang w:val="en-US"/>
             </w:rPr>
-            <m:t xml:space="preserve">=26,38 </m:t>
+            <m:t>=17,65</m:t>
+          </m:r>
+          <m:r>
+            <w:rPr>
+              <w:rFonts w:ascii="Cambria Math" w:hAnsi="Cambria Math" w:cs="Times New Roman"/>
+              <w:szCs w:val="28"/>
+              <w:lang w:val="en-US"/>
+            </w:rPr>
+            <m:t xml:space="preserve"> </m:t>
           </m:r>
           <m:sSup>
             <m:sSupPr>
@@ -8129,6 +8211,7 @@
         <w:spacing w:before="120"/>
         <w:rPr>
           <w:rFonts w:cs="Times New Roman"/>
+          <w:i/>
           <w:szCs w:val="28"/>
           <w:lang w:val="en-US"/>
         </w:rPr>
@@ -8170,7 +8253,21 @@
               <w:rFonts w:ascii="Cambria Math" w:hAnsi="Cambria Math" w:cs="Times New Roman"/>
               <w:szCs w:val="28"/>
             </w:rPr>
-            <m:t>=1,06</m:t>
+            <m:t>=1,0</m:t>
+          </m:r>
+          <m:r>
+            <w:rPr>
+              <w:rFonts w:ascii="Cambria Math" w:hAnsi="Cambria Math" w:cs="Times New Roman"/>
+              <w:szCs w:val="28"/>
+            </w:rPr>
+            <m:t>4</m:t>
+          </m:r>
+          <m:r>
+            <w:rPr>
+              <w:rFonts w:ascii="Cambria Math" w:hAnsi="Cambria Math" w:cs="Times New Roman"/>
+              <w:szCs w:val="28"/>
+            </w:rPr>
+            <m:t>2</m:t>
           </m:r>
         </m:oMath>
       </m:oMathPara>
@@ -8326,14 +8423,7 @@
                         <w:rFonts w:ascii="Cambria Math" w:hAnsi="Cambria Math" w:cs="Times New Roman"/>
                         <w:szCs w:val="28"/>
                       </w:rPr>
-                      <m:t>-1</m:t>
-                    </m:r>
-                    <m:r>
-                      <w:rPr>
-                        <w:rFonts w:ascii="Cambria Math" w:hAnsi="Cambria Math" w:cs="Times New Roman"/>
-                        <w:szCs w:val="28"/>
-                      </w:rPr>
-                      <m:t>)</m:t>
+                      <m:t>-1)</m:t>
                     </m:r>
                   </m:num>
                   <m:den>
@@ -8376,7 +8466,7 @@
                     <w:szCs w:val="28"/>
                     <w:lang w:val="en-US"/>
                   </w:rPr>
-                  <m:t>=1,10</m:t>
+                  <m:t>=7,59</m:t>
                 </m:r>
                 <m:r>
                   <w:rPr>
@@ -8410,7 +8500,7 @@
                         <w:rFonts w:ascii="Cambria Math" w:hAnsi="Cambria Math" w:cs="Times New Roman"/>
                         <w:szCs w:val="28"/>
                       </w:rPr>
-                      <m:t>13</m:t>
+                      <m:t>12</m:t>
                     </m:r>
                   </m:sup>
                 </m:sSup>
@@ -8872,7 +8962,15 @@
               <w:szCs w:val="28"/>
               <w:lang w:val="en-US"/>
             </w:rPr>
-            <m:t xml:space="preserve">=0,373 </m:t>
+            <m:t>=0,379</m:t>
+          </m:r>
+          <m:r>
+            <w:rPr>
+              <w:rFonts w:ascii="Cambria Math" w:hAnsi="Cambria Math" w:cs="Times New Roman"/>
+              <w:szCs w:val="28"/>
+              <w:lang w:val="en-US"/>
+            </w:rPr>
+            <m:t xml:space="preserve"> </m:t>
           </m:r>
           <m:f>
             <m:fPr>
@@ -8994,7 +9092,15 @@
               <w:szCs w:val="28"/>
               <w:lang w:val="en-US"/>
             </w:rPr>
-            <m:t xml:space="preserve">=0,099 </m:t>
+            <m:t>=0,112</m:t>
+          </m:r>
+          <m:r>
+            <w:rPr>
+              <w:rFonts w:ascii="Cambria Math" w:hAnsi="Cambria Math" w:cs="Times New Roman"/>
+              <w:szCs w:val="28"/>
+              <w:lang w:val="en-US"/>
+            </w:rPr>
+            <m:t xml:space="preserve"> </m:t>
           </m:r>
           <m:f>
             <m:fPr>
@@ -9279,7 +9385,15 @@
                     <w:szCs w:val="28"/>
                     <w:lang w:val="en-US"/>
                   </w:rPr>
-                  <m:t>,79</m:t>
+                  <m:t>,7</m:t>
+                </m:r>
+                <m:r>
+                  <w:rPr>
+                    <w:rFonts w:ascii="Cambria Math" w:hAnsi="Cambria Math" w:cs="Times New Roman"/>
+                    <w:szCs w:val="28"/>
+                    <w:lang w:val="en-US"/>
+                  </w:rPr>
+                  <m:t>7</m:t>
                 </m:r>
               </m:oMath>
             </m:oMathPara>
@@ -9431,7 +9545,7 @@
               <w:szCs w:val="28"/>
               <w:lang w:val="en-US"/>
             </w:rPr>
-            <m:t>=8,65</m:t>
+            <m:t>=5,84</m:t>
           </m:r>
           <m:r>
             <w:rPr>
@@ -10194,7 +10308,15 @@
               <w:szCs w:val="28"/>
               <w:lang w:val="en-US"/>
             </w:rPr>
-            <m:t xml:space="preserve">2768 </m:t>
+            <m:t>1869</m:t>
+          </m:r>
+          <m:r>
+            <w:rPr>
+              <w:rFonts w:ascii="Cambria Math" w:hAnsi="Cambria Math" w:cs="Times New Roman"/>
+              <w:szCs w:val="28"/>
+              <w:lang w:val="en-US"/>
+            </w:rPr>
+            <m:t xml:space="preserve"> </m:t>
           </m:r>
           <m:f>
             <m:fPr>
@@ -11456,7 +11578,6 @@
                   </m:ctrlPr>
                 </m:sSupPr>
                 <m:e>
-                  <w:proofErr w:type="gramStart"/>
                   <m:r>
                     <w:rPr>
                       <w:rFonts w:ascii="Cambria Math" w:hAnsi="Cambria Math" w:cs="Times New Roman"/>
@@ -11464,7 +11585,6 @@
                     </w:rPr>
                     <m:t>см</m:t>
                   </m:r>
-                  <w:proofErr w:type="gramEnd"/>
                 </m:e>
                 <m:sup>
                   <m:r>
@@ -12242,14 +12362,7 @@
                     <w:rFonts w:ascii="Cambria Math" w:hAnsi="Cambria Math" w:cs="Times New Roman"/>
                     <w:szCs w:val="28"/>
                   </w:rPr>
-                  <m:t>=0,091</m:t>
-                </m:r>
-                <m:r>
-                  <w:rPr>
-                    <w:rFonts w:ascii="Cambria Math" w:hAnsi="Cambria Math" w:cs="Times New Roman"/>
-                    <w:szCs w:val="28"/>
-                  </w:rPr>
-                  <m:t xml:space="preserve"> </m:t>
+                  <m:t xml:space="preserve">=0,091 </m:t>
                 </m:r>
                 <m:sSup>
                   <m:sSupPr>
@@ -12394,14 +12507,7 @@
                 <w:rFonts w:ascii="Cambria Math" w:hAnsi="Cambria Math" w:cs="Times New Roman"/>
                 <w:szCs w:val="28"/>
               </w:rPr>
-              <m:t>пд</m:t>
-            </m:r>
-            <m:r>
-              <w:rPr>
-                <w:rFonts w:ascii="Cambria Math" w:hAnsi="Cambria Math" w:cs="Times New Roman"/>
-                <w:szCs w:val="28"/>
-              </w:rPr>
-              <m:t xml:space="preserve"> </m:t>
+              <m:t xml:space="preserve">пд </m:t>
             </m:r>
           </m:sub>
         </m:sSub>
@@ -12828,21 +12934,7 @@
                     <w:rFonts w:ascii="Cambria Math" w:hAnsi="Cambria Math" w:cs="Times New Roman"/>
                     <w:szCs w:val="28"/>
                   </w:rPr>
-                  <m:t>=</m:t>
-                </m:r>
-                <m:r>
-                  <w:rPr>
-                    <w:rFonts w:ascii="Cambria Math" w:hAnsi="Cambria Math" w:cs="Times New Roman"/>
-                    <w:szCs w:val="28"/>
-                  </w:rPr>
-                  <m:t xml:space="preserve"> </m:t>
-                </m:r>
-                <m:r>
-                  <w:rPr>
-                    <w:rFonts w:ascii="Cambria Math" w:hAnsi="Cambria Math" w:cs="Times New Roman"/>
-                    <w:szCs w:val="28"/>
-                  </w:rPr>
-                  <m:t>41</m:t>
+                  <m:t>= 36</m:t>
                 </m:r>
                 <m:r>
                   <w:rPr>
@@ -12983,7 +13075,7 @@
           <w:rFonts w:cs="Times New Roman"/>
           <w:szCs w:val="28"/>
         </w:rPr>
-        <w:t>41</w:t>
+        <w:t>36</w:t>
       </w:r>
       <w:r>
         <w:rPr>
@@ -15242,6 +15334,7 @@
   <w:style w:type="character" w:default="1" w:styleId="a0">
     <w:name w:val="Default Paragraph Font"/>
     <w:uiPriority w:val="1"/>
+    <w:semiHidden/>
     <w:unhideWhenUsed/>
   </w:style>
   <w:style w:type="table" w:default="1" w:styleId="a1">

</xml_diff>

<commit_message>
end biological calc, add literature doc
</commit_message>
<xml_diff>
--- a/biological defence/дз Голов (Автосохраненный).docx
+++ b/biological defence/дз Голов (Автосохраненный).docx
@@ -1455,7 +1455,7 @@
             <v:path o:extrusionok="f" gradientshapeok="t" o:connecttype="rect"/>
             <o:lock v:ext="edit" aspectratio="t"/>
           </v:shapetype>
-          <v:shape id="_x0000_i1025" type="#_x0000_t75" style="width:351.35pt;height:489.35pt">
+          <v:shape id="_x0000_i1025" type="#_x0000_t75" style="width:351.6pt;height:489pt">
             <v:imagedata r:id="rId6" o:title="расчет биол защитыpng"/>
           </v:shape>
         </w:pict>
@@ -1869,7 +1869,7 @@
           <w:szCs w:val="28"/>
         </w:rPr>
         <w:pict>
-          <v:shape id="_x0000_i1026" type="#_x0000_t75" style="width:386.65pt;height:170pt">
+          <v:shape id="_x0000_i1026" type="#_x0000_t75" style="width:386.4pt;height:169.8pt">
             <v:imagedata r:id="rId7" o:title="одномерная модельcdw"/>
           </v:shape>
         </w:pict>
@@ -3309,7 +3309,7 @@
           <w:szCs w:val="28"/>
         </w:rPr>
         <w:pict>
-          <v:shape id="_x0000_i1027" type="#_x0000_t75" style="width:254.65pt;height:238.65pt">
+          <v:shape id="_x0000_i1027" type="#_x0000_t75" style="width:255pt;height:238.8pt">
             <v:imagedata r:id="rId8" o:title="элементарная ячейка"/>
           </v:shape>
         </w:pict>
@@ -20702,18 +20702,7 @@
                     <w:szCs w:val="28"/>
                     <w:lang w:val="en-US"/>
                   </w:rPr>
-                  <m:t>1,43</m:t>
-                </m:r>
-                <m:r>
-                  <m:rPr>
-                    <m:sty m:val="p"/>
-                  </m:rPr>
-                  <w:rPr>
-                    <w:rFonts w:ascii="Cambria Math" w:hAnsi="Cambria Math" w:cs="Times New Roman"/>
-                    <w:szCs w:val="28"/>
-                    <w:lang w:val="en-US"/>
-                  </w:rPr>
-                  <m:t>∙</m:t>
+                  <m:t>1,43∙</m:t>
                 </m:r>
                 <m:sSup>
                   <m:sSupPr>
@@ -21934,6 +21923,472 @@
         </w:rPr>
         <w:t>ТВЭЛ – тепловыделяющий элемент</w:t>
       </w:r>
+    </w:p>
+    <w:p>
+      <w:pPr>
+        <w:spacing w:before="120"/>
+        <w:jc w:val="both"/>
+        <w:rPr>
+          <w:rFonts w:cs="Times New Roman"/>
+          <w:szCs w:val="28"/>
+        </w:rPr>
+      </w:pPr>
+    </w:p>
+    <w:tbl>
+      <w:tblPr>
+        <w:tblStyle w:val="a3"/>
+        <w:tblW w:w="0" w:type="auto"/>
+        <w:tblLook w:val="04A0"/>
+      </w:tblPr>
+      <w:tblGrid>
+        <w:gridCol w:w="2462"/>
+        <w:gridCol w:w="2464"/>
+        <w:gridCol w:w="2464"/>
+        <w:gridCol w:w="2464"/>
+      </w:tblGrid>
+      <w:tr>
+        <w:tc>
+          <w:tcPr>
+            <w:tcW w:w="2462" w:type="dxa"/>
+          </w:tcPr>
+          <w:p>
+            <w:pPr>
+              <w:jc w:val="center"/>
+              <w:rPr>
+                <w:rFonts w:cs="Times New Roman"/>
+                <w:szCs w:val="28"/>
+              </w:rPr>
+            </w:pPr>
+            <w:r>
+              <w:rPr>
+                <w:rFonts w:cs="Times New Roman"/>
+                <w:szCs w:val="28"/>
+              </w:rPr>
+              <w:t>Материал</w:t>
+            </w:r>
+          </w:p>
+        </w:tc>
+        <w:tc>
+          <w:tcPr>
+            <w:tcW w:w="2464" w:type="dxa"/>
+          </w:tcPr>
+          <w:p>
+            <w:pPr>
+              <w:jc w:val="center"/>
+              <w:rPr>
+                <w:rFonts w:cs="Times New Roman"/>
+                <w:szCs w:val="28"/>
+              </w:rPr>
+            </w:pPr>
+            <w:r>
+              <w:rPr>
+                <w:rFonts w:cs="Times New Roman"/>
+                <w:szCs w:val="28"/>
+              </w:rPr>
+              <w:t>μ</w:t>
+            </w:r>
+            <w:r>
+              <w:rPr>
+                <w:rFonts w:cs="Times New Roman"/>
+                <w:szCs w:val="28"/>
+                <w:vertAlign w:val="subscript"/>
+              </w:rPr>
+              <w:t xml:space="preserve">3, </w:t>
+            </w:r>
+            <w:r>
+              <w:rPr>
+                <w:rFonts w:cs="Times New Roman"/>
+                <w:szCs w:val="28"/>
+              </w:rPr>
+              <w:t>см</w:t>
+            </w:r>
+            <w:r>
+              <w:rPr>
+                <w:rFonts w:cs="Times New Roman"/>
+                <w:szCs w:val="28"/>
+                <w:vertAlign w:val="superscript"/>
+              </w:rPr>
+              <w:t>-1</w:t>
+            </w:r>
+          </w:p>
+        </w:tc>
+        <w:tc>
+          <w:tcPr>
+            <w:tcW w:w="2464" w:type="dxa"/>
+          </w:tcPr>
+          <w:p>
+            <w:pPr>
+              <w:jc w:val="center"/>
+              <w:rPr>
+                <w:rFonts w:cs="Times New Roman"/>
+                <w:szCs w:val="28"/>
+              </w:rPr>
+            </w:pPr>
+            <w:r>
+              <w:rPr>
+                <w:rFonts w:cs="Times New Roman"/>
+                <w:szCs w:val="28"/>
+              </w:rPr>
+              <w:t>μ</w:t>
+            </w:r>
+            <w:r>
+              <w:rPr>
+                <w:rFonts w:cs="Times New Roman"/>
+                <w:szCs w:val="28"/>
+                <w:vertAlign w:val="subscript"/>
+              </w:rPr>
+              <w:t xml:space="preserve">5, </w:t>
+            </w:r>
+            <w:r>
+              <w:rPr>
+                <w:rFonts w:cs="Times New Roman"/>
+                <w:szCs w:val="28"/>
+              </w:rPr>
+              <w:t>см</w:t>
+            </w:r>
+            <w:r>
+              <w:rPr>
+                <w:rFonts w:cs="Times New Roman"/>
+                <w:szCs w:val="28"/>
+                <w:vertAlign w:val="superscript"/>
+              </w:rPr>
+              <w:t>-1</w:t>
+            </w:r>
+          </w:p>
+        </w:tc>
+        <w:tc>
+          <w:tcPr>
+            <w:tcW w:w="2464" w:type="dxa"/>
+          </w:tcPr>
+          <w:p>
+            <w:pPr>
+              <w:jc w:val="center"/>
+              <w:rPr>
+                <w:rFonts w:cs="Times New Roman"/>
+                <w:szCs w:val="28"/>
+              </w:rPr>
+            </w:pPr>
+            <w:r>
+              <w:rPr>
+                <w:rFonts w:cs="Times New Roman"/>
+                <w:szCs w:val="28"/>
+              </w:rPr>
+              <w:t>Объемная доля</w:t>
+            </w:r>
+          </w:p>
+        </w:tc>
+      </w:tr>
+      <w:tr>
+        <w:tc>
+          <w:tcPr>
+            <w:tcW w:w="2462" w:type="dxa"/>
+          </w:tcPr>
+          <w:p>
+            <w:pPr>
+              <w:jc w:val="center"/>
+              <w:rPr>
+                <w:rFonts w:cs="Times New Roman"/>
+                <w:szCs w:val="28"/>
+              </w:rPr>
+            </w:pPr>
+            <w:r>
+              <w:rPr>
+                <w:rFonts w:cs="Times New Roman"/>
+                <w:szCs w:val="28"/>
+              </w:rPr>
+              <w:t>Вода</w:t>
+            </w:r>
+          </w:p>
+        </w:tc>
+        <w:tc>
+          <w:tcPr>
+            <w:tcW w:w="2464" w:type="dxa"/>
+          </w:tcPr>
+          <w:p>
+            <w:pPr>
+              <w:jc w:val="center"/>
+              <w:rPr>
+                <w:szCs w:val="32"/>
+                <w:lang w:val="en-US"/>
+              </w:rPr>
+            </w:pPr>
+            <w:r>
+              <w:rPr>
+                <w:szCs w:val="32"/>
+              </w:rPr>
+              <w:t>0,0</w:t>
+            </w:r>
+            <w:r>
+              <w:rPr>
+                <w:szCs w:val="32"/>
+                <w:lang w:val="en-US"/>
+              </w:rPr>
+              <w:t>30</w:t>
+            </w:r>
+          </w:p>
+        </w:tc>
+        <w:tc>
+          <w:tcPr>
+            <w:tcW w:w="2464" w:type="dxa"/>
+          </w:tcPr>
+          <w:p>
+            <w:pPr>
+              <w:jc w:val="center"/>
+              <w:rPr>
+                <w:szCs w:val="32"/>
+                <w:lang w:val="en-US"/>
+              </w:rPr>
+            </w:pPr>
+            <w:r>
+              <w:rPr>
+                <w:szCs w:val="32"/>
+              </w:rPr>
+              <w:t>0,0</w:t>
+            </w:r>
+            <w:r>
+              <w:rPr>
+                <w:szCs w:val="32"/>
+                <w:lang w:val="en-US"/>
+              </w:rPr>
+              <w:t>22</w:t>
+            </w:r>
+          </w:p>
+        </w:tc>
+        <w:tc>
+          <w:tcPr>
+            <w:tcW w:w="2464" w:type="dxa"/>
+          </w:tcPr>
+          <w:p>
+            <w:pPr>
+              <w:jc w:val="center"/>
+              <w:rPr>
+                <w:szCs w:val="32"/>
+                <w:lang w:val="en-US"/>
+              </w:rPr>
+            </w:pPr>
+            <w:r>
+              <w:rPr>
+                <w:szCs w:val="32"/>
+              </w:rPr>
+              <w:t>0</w:t>
+            </w:r>
+            <w:r>
+              <w:rPr>
+                <w:szCs w:val="32"/>
+                <w:lang w:val="en-US"/>
+              </w:rPr>
+              <w:t>,55</w:t>
+            </w:r>
+          </w:p>
+        </w:tc>
+      </w:tr>
+      <w:tr>
+        <w:tc>
+          <w:tcPr>
+            <w:tcW w:w="2462" w:type="dxa"/>
+          </w:tcPr>
+          <w:p>
+            <w:pPr>
+              <w:jc w:val="center"/>
+              <w:rPr>
+                <w:rFonts w:cs="Times New Roman"/>
+                <w:szCs w:val="28"/>
+              </w:rPr>
+            </w:pPr>
+            <w:r>
+              <w:rPr>
+                <w:rFonts w:cs="Times New Roman"/>
+                <w:szCs w:val="28"/>
+                <w:lang w:val="en-US"/>
+              </w:rPr>
+              <w:t>MOX-</w:t>
+            </w:r>
+            <w:r>
+              <w:rPr>
+                <w:rFonts w:cs="Times New Roman"/>
+                <w:szCs w:val="28"/>
+              </w:rPr>
+              <w:t>топливо</w:t>
+            </w:r>
+          </w:p>
+        </w:tc>
+        <w:tc>
+          <w:tcPr>
+            <w:tcW w:w="2464" w:type="dxa"/>
+          </w:tcPr>
+          <w:p>
+            <w:pPr>
+              <w:jc w:val="center"/>
+              <w:rPr>
+                <w:szCs w:val="32"/>
+                <w:lang w:val="en-US"/>
+              </w:rPr>
+            </w:pPr>
+            <w:r>
+              <w:rPr>
+                <w:szCs w:val="32"/>
+              </w:rPr>
+              <w:t>0,81</w:t>
+            </w:r>
+            <w:r>
+              <w:rPr>
+                <w:szCs w:val="32"/>
+                <w:lang w:val="en-US"/>
+              </w:rPr>
+              <w:t>3</w:t>
+            </w:r>
+          </w:p>
+        </w:tc>
+        <w:tc>
+          <w:tcPr>
+            <w:tcW w:w="2464" w:type="dxa"/>
+          </w:tcPr>
+          <w:p>
+            <w:pPr>
+              <w:jc w:val="center"/>
+              <w:rPr>
+                <w:szCs w:val="32"/>
+                <w:lang w:val="en-US"/>
+              </w:rPr>
+            </w:pPr>
+            <w:r>
+              <w:rPr>
+                <w:szCs w:val="32"/>
+              </w:rPr>
+              <w:t>0,83</w:t>
+            </w:r>
+            <w:r>
+              <w:rPr>
+                <w:szCs w:val="32"/>
+                <w:lang w:val="en-US"/>
+              </w:rPr>
+              <w:t>2</w:t>
+            </w:r>
+          </w:p>
+        </w:tc>
+        <w:tc>
+          <w:tcPr>
+            <w:tcW w:w="2464" w:type="dxa"/>
+          </w:tcPr>
+          <w:p>
+            <w:pPr>
+              <w:jc w:val="center"/>
+              <w:rPr>
+                <w:szCs w:val="32"/>
+                <w:lang w:val="en-US"/>
+              </w:rPr>
+            </w:pPr>
+            <w:r>
+              <w:rPr>
+                <w:szCs w:val="32"/>
+                <w:lang w:val="en-US"/>
+              </w:rPr>
+              <w:t>0,33</w:t>
+            </w:r>
+          </w:p>
+        </w:tc>
+      </w:tr>
+      <w:tr>
+        <w:tc>
+          <w:tcPr>
+            <w:tcW w:w="2462" w:type="dxa"/>
+          </w:tcPr>
+          <w:p>
+            <w:pPr>
+              <w:jc w:val="center"/>
+              <w:rPr>
+                <w:rFonts w:cs="Times New Roman"/>
+                <w:szCs w:val="28"/>
+              </w:rPr>
+            </w:pPr>
+            <w:r>
+              <w:rPr>
+                <w:rFonts w:cs="Times New Roman"/>
+                <w:szCs w:val="28"/>
+              </w:rPr>
+              <w:t>Цирконий</w:t>
+            </w:r>
+          </w:p>
+        </w:tc>
+        <w:tc>
+          <w:tcPr>
+            <w:tcW w:w="2464" w:type="dxa"/>
+          </w:tcPr>
+          <w:p>
+            <w:pPr>
+              <w:jc w:val="center"/>
+              <w:rPr>
+                <w:szCs w:val="32"/>
+                <w:lang w:val="en-US"/>
+              </w:rPr>
+            </w:pPr>
+            <w:r>
+              <w:rPr>
+                <w:szCs w:val="32"/>
+              </w:rPr>
+              <w:t>0,237</w:t>
+            </w:r>
+          </w:p>
+        </w:tc>
+        <w:tc>
+          <w:tcPr>
+            <w:tcW w:w="2464" w:type="dxa"/>
+          </w:tcPr>
+          <w:p>
+            <w:pPr>
+              <w:jc w:val="center"/>
+              <w:rPr>
+                <w:szCs w:val="32"/>
+                <w:lang w:val="en-US"/>
+              </w:rPr>
+            </w:pPr>
+            <w:r>
+              <w:rPr>
+                <w:szCs w:val="32"/>
+              </w:rPr>
+              <w:t>0,22</w:t>
+            </w:r>
+            <w:r>
+              <w:rPr>
+                <w:szCs w:val="32"/>
+                <w:lang w:val="en-US"/>
+              </w:rPr>
+              <w:t>1</w:t>
+            </w:r>
+          </w:p>
+        </w:tc>
+        <w:tc>
+          <w:tcPr>
+            <w:tcW w:w="2464" w:type="dxa"/>
+          </w:tcPr>
+          <w:p>
+            <w:pPr>
+              <w:jc w:val="center"/>
+              <w:rPr>
+                <w:szCs w:val="32"/>
+                <w:lang w:val="en-US"/>
+              </w:rPr>
+            </w:pPr>
+            <w:r>
+              <w:rPr>
+                <w:szCs w:val="32"/>
+                <w:lang w:val="en-US"/>
+              </w:rPr>
+              <w:t>0,12</w:t>
+            </w:r>
+          </w:p>
+        </w:tc>
+      </w:tr>
+    </w:tbl>
+    <w:p>
+      <w:pPr>
+        <w:spacing w:before="120"/>
+        <w:jc w:val="both"/>
+        <w:rPr>
+          <w:rFonts w:cs="Times New Roman"/>
+          <w:szCs w:val="28"/>
+        </w:rPr>
+      </w:pPr>
     </w:p>
     <w:p>
       <w:pPr>

</xml_diff>